<commit_message>
Exercícios PHP 7 - Enunciado
</commit_message>
<xml_diff>
--- a/Enunciados_de_Exercicios_PHP/PHP_EXERCICIOS-BASE_DE_DADOS.docx
+++ b/Enunciados_de_Exercicios_PHP/PHP_EXERCICIOS-BASE_DE_DADOS.docx
@@ -904,6 +904,110 @@
                 <w:lang w:val="pt-PT"/>
               </w:rPr>
               <w:t>Chave primária codigo</w:t>
+            </w:r>
+          </w:p>
+        </w:tc>
+      </w:tr>
+      <w:tr>
+        <w:tblPrEx>
+          <w:tblBorders>
+            <w:top w:val="single" w:color="auto" w:sz="4" w:space="0"/>
+            <w:left w:val="single" w:color="auto" w:sz="4" w:space="0"/>
+            <w:bottom w:val="single" w:color="auto" w:sz="4" w:space="0"/>
+            <w:right w:val="single" w:color="auto" w:sz="4" w:space="0"/>
+            <w:insideH w:val="single" w:color="auto" w:sz="4" w:space="0"/>
+            <w:insideV w:val="single" w:color="auto" w:sz="4" w:space="0"/>
+          </w:tblBorders>
+          <w:tblCellMar>
+            <w:top w:w="0" w:type="dxa"/>
+            <w:left w:w="108" w:type="dxa"/>
+            <w:bottom w:w="0" w:type="dxa"/>
+            <w:right w:w="108" w:type="dxa"/>
+          </w:tblCellMar>
+        </w:tblPrEx>
+        <w:tc>
+          <w:tcPr>
+            <w:tcW w:w="2840" w:type="dxa"/>
+          </w:tcPr>
+          <w:p>
+            <w:pPr>
+              <w:jc w:val="center"/>
+              <w:rPr>
+                <w:rFonts w:hint="default"/>
+                <w:b w:val="0"/>
+                <w:bCs w:val="0"/>
+                <w:i w:val="0"/>
+                <w:iCs w:val="0"/>
+                <w:sz w:val="24"/>
+                <w:szCs w:val="24"/>
+                <w:vertAlign w:val="baseline"/>
+                <w:lang w:val="pt-PT"/>
+              </w:rPr>
+            </w:pPr>
+            <w:r>
+              <w:rPr>
+                <w:rFonts w:hint="default"/>
+                <w:b w:val="0"/>
+                <w:bCs w:val="0"/>
+                <w:i w:val="0"/>
+                <w:iCs w:val="0"/>
+                <w:sz w:val="24"/>
+                <w:szCs w:val="24"/>
+                <w:vertAlign w:val="baseline"/>
+                <w:lang w:val="pt-PT"/>
+              </w:rPr>
+              <w:t>descrica</w:t>
+            </w:r>
+            <w:bookmarkStart w:id="0" w:name="_GoBack"/>
+            <w:bookmarkEnd w:id="0"/>
+            <w:r>
+              <w:rPr>
+                <w:rFonts w:hint="default"/>
+                <w:b w:val="0"/>
+                <w:bCs w:val="0"/>
+                <w:i w:val="0"/>
+                <w:iCs w:val="0"/>
+                <w:sz w:val="24"/>
+                <w:szCs w:val="24"/>
+                <w:vertAlign w:val="baseline"/>
+                <w:lang w:val="pt-PT"/>
+              </w:rPr>
+              <w:t>o</w:t>
+            </w:r>
+          </w:p>
+        </w:tc>
+        <w:tc>
+          <w:tcPr>
+            <w:tcW w:w="2841" w:type="dxa"/>
+          </w:tcPr>
+          <w:p>
+            <w:pPr>
+              <w:jc w:val="center"/>
+              <w:rPr>
+                <w:rFonts w:hint="default"/>
+                <w:b w:val="0"/>
+                <w:bCs w:val="0"/>
+                <w:i w:val="0"/>
+                <w:iCs w:val="0"/>
+                <w:sz w:val="24"/>
+                <w:szCs w:val="24"/>
+                <w:vertAlign w:val="baseline"/>
+                <w:lang w:val="pt-PT"/>
+              </w:rPr>
+            </w:pPr>
+            <w:r>
+              <w:rPr>
+                <w:rFonts w:hint="default"/>
+                <w:b w:val="0"/>
+                <w:bCs w:val="0"/>
+                <w:i w:val="0"/>
+                <w:iCs w:val="0"/>
+                <w:sz w:val="24"/>
+                <w:szCs w:val="24"/>
+                <w:vertAlign w:val="baseline"/>
+                <w:lang w:val="pt-PT"/>
+              </w:rPr>
+              <w:t>texto</w:t>
             </w:r>
           </w:p>
         </w:tc>
@@ -1267,6 +1371,12 @@
             <w:insideH w:val="single" w:color="auto" w:sz="4" w:space="0"/>
             <w:insideV w:val="single" w:color="auto" w:sz="4" w:space="0"/>
           </w:tblBorders>
+          <w:tblCellMar>
+            <w:top w:w="0" w:type="dxa"/>
+            <w:left w:w="108" w:type="dxa"/>
+            <w:bottom w:w="0" w:type="dxa"/>
+            <w:right w:w="108" w:type="dxa"/>
+          </w:tblCellMar>
         </w:tblPrEx>
         <w:tc>
           <w:tcPr>
@@ -2718,8 +2828,6 @@
         </w:rPr>
         <w:t xml:space="preserve"> Mostre o resultado no monitor.</w:t>
       </w:r>
-      <w:bookmarkStart w:id="0" w:name="_GoBack"/>
-      <w:bookmarkEnd w:id="0"/>
     </w:p>
     <w:p>
       <w:pPr>
@@ -4244,12 +4352,6 @@
             <w:insideH w:val="single" w:color="auto" w:sz="4" w:space="0"/>
             <w:insideV w:val="single" w:color="auto" w:sz="4" w:space="0"/>
           </w:tblBorders>
-          <w:tblCellMar>
-            <w:top w:w="0" w:type="dxa"/>
-            <w:left w:w="108" w:type="dxa"/>
-            <w:bottom w:w="0" w:type="dxa"/>
-            <w:right w:w="108" w:type="dxa"/>
-          </w:tblCellMar>
         </w:tblPrEx>
         <w:tc>
           <w:tcPr>
@@ -5069,7 +5171,9 @@
         </w:tblBorders>
         <w:tblLayout w:type="autofit"/>
         <w:tblCellMar>
+          <w:top w:w="0" w:type="dxa"/>
           <w:left w:w="108" w:type="dxa"/>
+          <w:bottom w:w="0" w:type="dxa"/>
           <w:right w:w="108" w:type="dxa"/>
         </w:tblCellMar>
       </w:tblPr>
@@ -5092,7 +5196,9 @@
             <w:insideV w:val="single" w:color="auto" w:sz="4" w:space="0"/>
           </w:tblBorders>
           <w:tblCellMar>
+            <w:top w:w="0" w:type="dxa"/>
             <w:left w:w="108" w:type="dxa"/>
+            <w:bottom w:w="0" w:type="dxa"/>
             <w:right w:w="108" w:type="dxa"/>
           </w:tblCellMar>
         </w:tblPrEx>
@@ -5318,7 +5424,9 @@
             <w:insideV w:val="single" w:color="auto" w:sz="4" w:space="0"/>
           </w:tblBorders>
           <w:tblCellMar>
+            <w:top w:w="0" w:type="dxa"/>
             <w:left w:w="108" w:type="dxa"/>
+            <w:bottom w:w="0" w:type="dxa"/>
             <w:right w:w="108" w:type="dxa"/>
           </w:tblCellMar>
         </w:tblPrEx>
@@ -5484,7 +5592,9 @@
             <w:insideV w:val="single" w:color="auto" w:sz="4" w:space="0"/>
           </w:tblBorders>
           <w:tblCellMar>
+            <w:top w:w="0" w:type="dxa"/>
             <w:left w:w="108" w:type="dxa"/>
+            <w:bottom w:w="0" w:type="dxa"/>
             <w:right w:w="108" w:type="dxa"/>
           </w:tblCellMar>
         </w:tblPrEx>
@@ -5650,7 +5760,9 @@
             <w:insideV w:val="single" w:color="auto" w:sz="4" w:space="0"/>
           </w:tblBorders>
           <w:tblCellMar>
+            <w:top w:w="0" w:type="dxa"/>
             <w:left w:w="108" w:type="dxa"/>
+            <w:bottom w:w="0" w:type="dxa"/>
             <w:right w:w="108" w:type="dxa"/>
           </w:tblCellMar>
         </w:tblPrEx>

</xml_diff>

<commit_message>
Exercícios PHP 7 - Enunciado PHP e Base de Dados
</commit_message>
<xml_diff>
--- a/Enunciados_de_Exercicios_PHP/PHP_EXERCICIOS-BASE_DE_DADOS.docx
+++ b/Enunciados_de_Exercicios_PHP/PHP_EXERCICIOS-BASE_DE_DADOS.docx
@@ -1244,10 +1244,10 @@
         </w:tblCellMar>
       </w:tblPr>
       <w:tblGrid>
-        <w:gridCol w:w="2105"/>
+        <w:gridCol w:w="2108"/>
         <w:gridCol w:w="2175"/>
-        <w:gridCol w:w="2120"/>
-        <w:gridCol w:w="2122"/>
+        <w:gridCol w:w="2118"/>
+        <w:gridCol w:w="2121"/>
       </w:tblGrid>
       <w:tr>
         <w:tblPrEx>
@@ -1669,6 +1669,12 @@
               <w:jc w:val="left"/>
               <w:rPr>
                 <w:rFonts w:hint="default"/>
+                <w:lang w:val="pt-PT"/>
+              </w:rPr>
+            </w:pPr>
+            <w:r>
+              <w:rPr>
+                <w:rFonts w:hint="default"/>
                 <w:b/>
                 <w:bCs/>
                 <w:i/>
@@ -1679,7 +1685,8 @@
                 <w:vertAlign w:val="baseline"/>
                 <w:lang w:val="pt-PT"/>
               </w:rPr>
-            </w:pPr>
+              <w:t>descricao</w:t>
+            </w:r>
           </w:p>
         </w:tc>
         <w:tc>
@@ -1688,20 +1695,18 @@
           </w:tcPr>
           <w:p>
             <w:pPr>
-              <w:jc w:val="left"/>
-              <w:rPr>
-                <w:rFonts w:hint="default"/>
-                <w:b/>
-                <w:bCs/>
-                <w:i/>
-                <w:iCs/>
-                <w:sz w:val="24"/>
-                <w:szCs w:val="24"/>
-                <w:u w:val="single"/>
-                <w:vertAlign w:val="baseline"/>
-                <w:lang w:val="pt-PT"/>
-              </w:rPr>
-            </w:pPr>
+              <w:rPr>
+                <w:rFonts w:hint="default"/>
+                <w:lang w:val="pt-PT"/>
+              </w:rPr>
+            </w:pPr>
+            <w:r>
+              <w:rPr>
+                <w:rFonts w:hint="default"/>
+                <w:lang w:val="en-US" w:eastAsia="zh-CN"/>
+              </w:rPr>
+              <w:t>Vende Vasouras</w:t>
+            </w:r>
           </w:p>
         </w:tc>
         <w:tc>
@@ -1709,18 +1714,18 @@
             <w:tcW w:w="2130" w:type="dxa"/>
           </w:tcPr>
           <w:p>
-            <w:pPr>
-              <w:jc w:val="left"/>
-              <w:rPr>
-                <w:rFonts w:hint="default"/>
-                <w:b/>
-                <w:bCs/>
-                <w:i/>
-                <w:iCs/>
-                <w:sz w:val="24"/>
-                <w:szCs w:val="24"/>
-                <w:u w:val="single"/>
-                <w:vertAlign w:val="baseline"/>
+            <w:r>
+              <w:rPr>
+                <w:rFonts w:hint="default"/>
+                <w:lang w:val="en-US" w:eastAsia="zh-CN"/>
+              </w:rPr>
+              <w:t>Vende Jornais</w:t>
+            </w:r>
+          </w:p>
+          <w:p>
+            <w:pPr>
+              <w:rPr>
+                <w:rFonts w:hint="default"/>
                 <w:lang w:val="pt-PT"/>
               </w:rPr>
             </w:pPr>
@@ -1730,6 +1735,28 @@
           <w:tcPr>
             <w:tcW w:w="2130" w:type="dxa"/>
           </w:tcPr>
+          <w:p>
+            <w:pPr>
+              <w:rPr>
+                <w:rFonts w:hint="default"/>
+                <w:lang w:val="pt-PT" w:eastAsia="zh-CN"/>
+              </w:rPr>
+            </w:pPr>
+            <w:r>
+              <w:rPr>
+                <w:rFonts w:hint="default"/>
+                <w:lang w:val="en-US" w:eastAsia="zh-CN"/>
+              </w:rPr>
+              <w:t>Vende</w:t>
+            </w:r>
+            <w:r>
+              <w:rPr>
+                <w:rFonts w:hint="default"/>
+                <w:lang w:val="pt-PT" w:eastAsia="zh-CN"/>
+              </w:rPr>
+              <w:t xml:space="preserve"> Tintas</w:t>
+            </w:r>
+          </w:p>
           <w:p>
             <w:pPr>
               <w:jc w:val="left"/>
@@ -7684,6 +7711,12 @@
             <w:insideH w:val="single" w:color="auto" w:sz="4" w:space="0"/>
             <w:insideV w:val="single" w:color="auto" w:sz="4" w:space="0"/>
           </w:tblBorders>
+          <w:tblCellMar>
+            <w:top w:w="0" w:type="dxa"/>
+            <w:left w:w="108" w:type="dxa"/>
+            <w:bottom w:w="0" w:type="dxa"/>
+            <w:right w:w="108" w:type="dxa"/>
+          </w:tblCellMar>
         </w:tblPrEx>
         <w:tc>
           <w:tcPr>

</xml_diff>